<commit_message>
sequentie en activiteiten diagram
</commit_message>
<xml_diff>
--- a/Barroc IT - Documentatie/Steven/Overzicht hard- en software.docx
+++ b/Barroc IT - Documentatie/Steven/Overzicht hard- en software.docx
@@ -621,275 +621,467 @@
           <w:b/>
         </w:rPr>
       </w:pPr>
+      <w:proofErr w:type="spellStart"/>
+      <w:r>
+        <w:rPr>
+          <w:b/>
+        </w:rPr>
+        <w:lastRenderedPageBreak/>
+        <w:t>Steven</w:t>
+      </w:r>
+      <w:r>
+        <w:rPr>
+          <w:b/>
+        </w:rPr>
+        <w:t>’</w:t>
+      </w:r>
+      <w:r>
+        <w:rPr>
+          <w:b/>
+        </w:rPr>
+        <w:t>s</w:t>
+      </w:r>
+      <w:proofErr w:type="spellEnd"/>
+      <w:r>
+        <w:rPr>
+          <w:b/>
+        </w:rPr>
+        <w:t xml:space="preserve"> laptop</w:t>
+      </w:r>
+    </w:p>
+    <w:p>
+      <w:pPr>
+        <w:pStyle w:val="Lijstalinea"/>
+        <w:numPr>
+          <w:ilvl w:val="1"/>
+          <w:numId w:val="4"/>
+        </w:numPr>
+      </w:pPr>
+      <w:r>
+        <w:t>CPU</w:t>
+      </w:r>
+    </w:p>
+    <w:p>
+      <w:pPr>
+        <w:pStyle w:val="Lijstalinea"/>
+        <w:numPr>
+          <w:ilvl w:val="2"/>
+          <w:numId w:val="4"/>
+        </w:numPr>
+        <w:rPr>
+          <w:lang w:val="en-US"/>
+        </w:rPr>
+      </w:pPr>
+      <w:r>
+        <w:rPr>
+          <w:lang w:val="en-US"/>
+        </w:rPr>
+        <w:t>I</w:t>
+      </w:r>
+      <w:r>
+        <w:rPr>
+          <w:lang w:val="en-US"/>
+        </w:rPr>
+        <w:t>ntel Core i7 3630QM @ 2.40GHz</w:t>
+      </w:r>
+      <w:r>
+        <w:rPr>
+          <w:lang w:val="en-US"/>
+        </w:rPr>
+        <w:tab/>
+      </w:r>
+    </w:p>
+    <w:p>
+      <w:pPr>
+        <w:pStyle w:val="Lijstalinea"/>
+        <w:numPr>
+          <w:ilvl w:val="2"/>
+          <w:numId w:val="4"/>
+        </w:numPr>
+        <w:rPr>
+          <w:lang w:val="en-US"/>
+        </w:rPr>
+      </w:pPr>
+      <w:r>
+        <w:rPr>
+          <w:lang w:val="en-US"/>
+        </w:rPr>
+        <w:t>Ivy Bridge 22nm Technology</w:t>
+      </w:r>
+    </w:p>
+    <w:p>
+      <w:pPr>
+        <w:pStyle w:val="Lijstalinea"/>
+        <w:numPr>
+          <w:ilvl w:val="1"/>
+          <w:numId w:val="4"/>
+        </w:numPr>
+        <w:rPr>
+          <w:lang w:val="en-US"/>
+        </w:rPr>
+      </w:pPr>
+      <w:r>
+        <w:rPr>
+          <w:lang w:val="en-US"/>
+        </w:rPr>
+        <w:t>RAM</w:t>
+      </w:r>
+    </w:p>
+    <w:p>
+      <w:pPr>
+        <w:pStyle w:val="Lijstalinea"/>
+        <w:numPr>
+          <w:ilvl w:val="2"/>
+          <w:numId w:val="4"/>
+        </w:numPr>
+        <w:rPr>
+          <w:lang w:val="en-US"/>
+        </w:rPr>
+      </w:pPr>
+      <w:r>
+        <w:rPr>
+          <w:lang w:val="en-US"/>
+        </w:rPr>
+        <w:t>4,00GB Single-Channel DDR3 @ 798MHz (11-11-11-28)</w:t>
+      </w:r>
+    </w:p>
+    <w:p>
+      <w:pPr>
+        <w:pStyle w:val="Lijstalinea"/>
+        <w:numPr>
+          <w:ilvl w:val="1"/>
+          <w:numId w:val="4"/>
+        </w:numPr>
+        <w:rPr>
+          <w:lang w:val="en-US"/>
+        </w:rPr>
+      </w:pPr>
+      <w:r>
+        <w:rPr>
+          <w:lang w:val="en-US"/>
+        </w:rPr>
+        <w:t>Motherboard</w:t>
+      </w:r>
+    </w:p>
+    <w:p>
+      <w:pPr>
+        <w:pStyle w:val="Lijstalinea"/>
+        <w:numPr>
+          <w:ilvl w:val="2"/>
+          <w:numId w:val="4"/>
+        </w:numPr>
+        <w:rPr>
+          <w:lang w:val="en-US"/>
+        </w:rPr>
+      </w:pPr>
+      <w:r>
+        <w:rPr>
+          <w:lang w:val="en-US"/>
+        </w:rPr>
+        <w:t>Intel PLCSF8 (U3E1)</w:t>
+      </w:r>
+    </w:p>
+    <w:p>
+      <w:pPr>
+        <w:pStyle w:val="Lijstalinea"/>
+        <w:numPr>
+          <w:ilvl w:val="1"/>
+          <w:numId w:val="4"/>
+        </w:numPr>
+      </w:pPr>
+      <w:proofErr w:type="spellStart"/>
+      <w:r>
+        <w:rPr>
+          <w:lang w:val="en-US"/>
+        </w:rPr>
+        <w:t>Grap</w:t>
+      </w:r>
+      <w:r>
+        <w:t>hics</w:t>
+      </w:r>
+      <w:proofErr w:type="spellEnd"/>
+    </w:p>
+    <w:p>
+      <w:pPr>
+        <w:pStyle w:val="Lijstalinea"/>
+        <w:numPr>
+          <w:ilvl w:val="2"/>
+          <w:numId w:val="4"/>
+        </w:numPr>
+      </w:pPr>
+      <w:proofErr w:type="spellStart"/>
+      <w:r>
+        <w:t>Generic</w:t>
+      </w:r>
+      <w:proofErr w:type="spellEnd"/>
+      <w:r>
+        <w:t xml:space="preserve"> </w:t>
+      </w:r>
+      <w:proofErr w:type="spellStart"/>
+      <w:r>
+        <w:t>PnP</w:t>
+      </w:r>
+      <w:proofErr w:type="spellEnd"/>
+      <w:r>
+        <w:t xml:space="preserve"> Monitor (1366x768@60Hz)</w:t>
+      </w:r>
+    </w:p>
+    <w:p>
+      <w:pPr>
+        <w:pStyle w:val="Lijstalinea"/>
+        <w:numPr>
+          <w:ilvl w:val="2"/>
+          <w:numId w:val="4"/>
+        </w:numPr>
+      </w:pPr>
+      <w:r>
+        <w:t>I</w:t>
+      </w:r>
+      <w:r>
+        <w:t>ntel HD Graphics 4000 (Toshiba)</w:t>
+      </w:r>
+    </w:p>
+    <w:p>
+      <w:pPr>
+        <w:pStyle w:val="Lijstalinea"/>
+        <w:numPr>
+          <w:ilvl w:val="1"/>
+          <w:numId w:val="4"/>
+        </w:numPr>
+      </w:pPr>
+      <w:r>
+        <w:t>Storage</w:t>
+      </w:r>
+    </w:p>
+    <w:p>
+      <w:pPr>
+        <w:pStyle w:val="Lijstalinea"/>
+        <w:numPr>
+          <w:ilvl w:val="2"/>
+          <w:numId w:val="4"/>
+        </w:numPr>
+        <w:rPr>
+          <w:lang w:val="en-US"/>
+        </w:rPr>
+      </w:pPr>
+      <w:r>
+        <w:rPr>
+          <w:lang w:val="en-US"/>
+        </w:rPr>
+        <w:t>465GB TOSHIBA MQ01ABD050 (SATA)</w:t>
+      </w:r>
+      <w:r>
+        <w:rPr>
+          <w:lang w:val="en-US"/>
+        </w:rPr>
+        <w:tab/>
+      </w:r>
+    </w:p>
+    <w:p>
+      <w:pPr>
+        <w:rPr>
+          <w:b/>
+        </w:rPr>
+      </w:pPr>
+      <w:r>
+        <w:rPr>
+          <w:b/>
+        </w:rPr>
+        <w:t>Software:</w:t>
+      </w:r>
+    </w:p>
+    <w:p>
+      <w:pPr>
+        <w:pStyle w:val="Lijstalinea"/>
+        <w:numPr>
+          <w:ilvl w:val="0"/>
+          <w:numId w:val="3"/>
+        </w:numPr>
+        <w:rPr>
+          <w:lang w:val="en-US"/>
+        </w:rPr>
+      </w:pPr>
+      <w:r>
+        <w:rPr>
+          <w:lang w:val="en-US"/>
+        </w:rPr>
+        <w:t xml:space="preserve">MS Word </w:t>
+      </w:r>
+    </w:p>
+    <w:p>
+      <w:pPr>
+        <w:pStyle w:val="Lijstalinea"/>
+        <w:numPr>
+          <w:ilvl w:val="1"/>
+          <w:numId w:val="3"/>
+        </w:numPr>
+        <w:rPr>
+          <w:lang w:val="en-US"/>
+        </w:rPr>
+      </w:pPr>
+      <w:r>
+        <w:rPr>
+          <w:lang w:val="en-US"/>
+        </w:rPr>
+        <w:t>2010</w:t>
+      </w:r>
+      <w:r>
+        <w:rPr>
+          <w:lang w:val="en-US"/>
+        </w:rPr>
+        <w:t>(Steven)</w:t>
+      </w:r>
+      <w:r>
+        <w:rPr>
+          <w:lang w:val="en-US"/>
+        </w:rPr>
+        <w:t xml:space="preserve"> </w:t>
+      </w:r>
+    </w:p>
+    <w:p>
+      <w:pPr>
+        <w:pStyle w:val="Lijstalinea"/>
+        <w:numPr>
+          <w:ilvl w:val="1"/>
+          <w:numId w:val="3"/>
+        </w:numPr>
+        <w:rPr>
+          <w:lang w:val="en-US"/>
+        </w:rPr>
+      </w:pPr>
+      <w:r>
+        <w:rPr>
+          <w:lang w:val="en-US"/>
+        </w:rPr>
+        <w:t>2013</w:t>
+      </w:r>
+      <w:r>
+        <w:rPr>
+          <w:lang w:val="en-US"/>
+        </w:rPr>
+        <w:t xml:space="preserve"> (Santino/Tom)</w:t>
+      </w:r>
+    </w:p>
+    <w:p>
+      <w:pPr>
+        <w:pStyle w:val="Lijstalinea"/>
+        <w:numPr>
+          <w:ilvl w:val="0"/>
+          <w:numId w:val="3"/>
+        </w:numPr>
+        <w:rPr>
+          <w:lang w:val="en-US"/>
+        </w:rPr>
+      </w:pPr>
+      <w:r>
+        <w:rPr>
+          <w:lang w:val="en-US"/>
+        </w:rPr>
+        <w:t xml:space="preserve">MS Excel </w:t>
+      </w:r>
+    </w:p>
+    <w:p>
+      <w:pPr>
+        <w:pStyle w:val="Lijstalinea"/>
+        <w:numPr>
+          <w:ilvl w:val="1"/>
+          <w:numId w:val="3"/>
+        </w:numPr>
+        <w:rPr>
+          <w:lang w:val="en-US"/>
+        </w:rPr>
+      </w:pPr>
+      <w:r>
+        <w:rPr>
+          <w:lang w:val="en-US"/>
+        </w:rPr>
+        <w:t>2010(Steven)</w:t>
+      </w:r>
+    </w:p>
+    <w:p>
+      <w:pPr>
+        <w:pStyle w:val="Lijstalinea"/>
+        <w:numPr>
+          <w:ilvl w:val="1"/>
+          <w:numId w:val="3"/>
+        </w:numPr>
+        <w:rPr>
+          <w:lang w:val="en-US"/>
+        </w:rPr>
+      </w:pPr>
+      <w:r>
+        <w:rPr>
+          <w:lang w:val="en-US"/>
+        </w:rPr>
+        <w:t>2013 (Santino/Tom)</w:t>
+      </w:r>
+    </w:p>
+    <w:p>
+      <w:pPr>
+        <w:pStyle w:val="Lijstalinea"/>
+        <w:numPr>
+          <w:ilvl w:val="0"/>
+          <w:numId w:val="3"/>
+        </w:numPr>
+        <w:rPr>
+          <w:lang w:val="en-US"/>
+        </w:rPr>
+      </w:pPr>
+      <w:r>
+        <w:rPr>
+          <w:lang w:val="en-US"/>
+        </w:rPr>
+        <w:t>MS Vi</w:t>
+      </w:r>
+      <w:r>
+        <w:rPr>
+          <w:lang w:val="en-US"/>
+        </w:rPr>
+        <w:t xml:space="preserve">sio </w:t>
+      </w:r>
+    </w:p>
+    <w:p>
+      <w:pPr>
+        <w:pStyle w:val="Lijstalinea"/>
+        <w:numPr>
+          <w:ilvl w:val="1"/>
+          <w:numId w:val="3"/>
+        </w:numPr>
+        <w:rPr>
+          <w:lang w:val="en-US"/>
+        </w:rPr>
+      </w:pPr>
+      <w:r>
+        <w:rPr>
+          <w:lang w:val="en-US"/>
+        </w:rPr>
+        <w:t>2010</w:t>
+      </w:r>
+      <w:r>
+        <w:rPr>
+          <w:lang w:val="en-US"/>
+        </w:rPr>
+        <w:t xml:space="preserve">(Steven) </w:t>
+      </w:r>
       <w:bookmarkStart w:id="0" w:name="_GoBack"/>
       <w:bookmarkEnd w:id="0"/>
-      <w:proofErr w:type="spellStart"/>
-      <w:r>
-        <w:rPr>
-          <w:b/>
-        </w:rPr>
-        <w:lastRenderedPageBreak/>
-        <w:t>Steven</w:t>
-      </w:r>
-      <w:r>
-        <w:rPr>
-          <w:b/>
-        </w:rPr>
-        <w:t>’</w:t>
-      </w:r>
-      <w:r>
-        <w:rPr>
-          <w:b/>
-        </w:rPr>
-        <w:t>s</w:t>
-      </w:r>
-      <w:proofErr w:type="spellEnd"/>
-      <w:r>
-        <w:rPr>
-          <w:b/>
-        </w:rPr>
-        <w:t xml:space="preserve"> laptop</w:t>
-      </w:r>
     </w:p>
     <w:p>
       <w:pPr>
         <w:pStyle w:val="Lijstalinea"/>
         <w:numPr>
           <w:ilvl w:val="1"/>
-          <w:numId w:val="4"/>
-        </w:numPr>
-      </w:pPr>
-      <w:r>
-        <w:t>CPU</w:t>
-      </w:r>
-    </w:p>
-    <w:p>
-      <w:pPr>
-        <w:pStyle w:val="Lijstalinea"/>
-        <w:numPr>
-          <w:ilvl w:val="2"/>
-          <w:numId w:val="4"/>
-        </w:numPr>
-        <w:rPr>
-          <w:lang w:val="en-US"/>
-        </w:rPr>
-      </w:pPr>
-      <w:r>
-        <w:rPr>
-          <w:lang w:val="en-US"/>
-        </w:rPr>
-        <w:t>I</w:t>
-      </w:r>
-      <w:r>
-        <w:rPr>
-          <w:lang w:val="en-US"/>
-        </w:rPr>
-        <w:t>ntel Core i7 3630QM @ 2.40GHz</w:t>
-      </w:r>
-      <w:r>
-        <w:rPr>
-          <w:lang w:val="en-US"/>
-        </w:rPr>
-        <w:tab/>
-      </w:r>
-    </w:p>
-    <w:p>
-      <w:pPr>
-        <w:pStyle w:val="Lijstalinea"/>
-        <w:numPr>
-          <w:ilvl w:val="2"/>
-          <w:numId w:val="4"/>
-        </w:numPr>
-        <w:rPr>
-          <w:lang w:val="en-US"/>
-        </w:rPr>
-      </w:pPr>
-      <w:r>
-        <w:rPr>
-          <w:lang w:val="en-US"/>
-        </w:rPr>
-        <w:t>Ivy Bridge 22nm Technology</w:t>
-      </w:r>
-    </w:p>
-    <w:p>
-      <w:pPr>
-        <w:pStyle w:val="Lijstalinea"/>
-        <w:numPr>
-          <w:ilvl w:val="1"/>
-          <w:numId w:val="4"/>
-        </w:numPr>
-        <w:rPr>
-          <w:lang w:val="en-US"/>
-        </w:rPr>
-      </w:pPr>
-      <w:r>
-        <w:rPr>
-          <w:lang w:val="en-US"/>
-        </w:rPr>
-        <w:t>RAM</w:t>
-      </w:r>
-    </w:p>
-    <w:p>
-      <w:pPr>
-        <w:pStyle w:val="Lijstalinea"/>
-        <w:numPr>
-          <w:ilvl w:val="2"/>
-          <w:numId w:val="4"/>
-        </w:numPr>
-        <w:rPr>
-          <w:lang w:val="en-US"/>
-        </w:rPr>
-      </w:pPr>
-      <w:r>
-        <w:rPr>
-          <w:lang w:val="en-US"/>
-        </w:rPr>
-        <w:t>4,00GB Single-Channel DDR3 @ 798MHz (11-11-11-28)</w:t>
-      </w:r>
-    </w:p>
-    <w:p>
-      <w:pPr>
-        <w:pStyle w:val="Lijstalinea"/>
-        <w:numPr>
-          <w:ilvl w:val="1"/>
-          <w:numId w:val="4"/>
-        </w:numPr>
-        <w:rPr>
-          <w:lang w:val="en-US"/>
-        </w:rPr>
-      </w:pPr>
-      <w:r>
-        <w:rPr>
-          <w:lang w:val="en-US"/>
-        </w:rPr>
-        <w:t>Motherboard</w:t>
-      </w:r>
-    </w:p>
-    <w:p>
-      <w:pPr>
-        <w:pStyle w:val="Lijstalinea"/>
-        <w:numPr>
-          <w:ilvl w:val="2"/>
-          <w:numId w:val="4"/>
-        </w:numPr>
-        <w:rPr>
-          <w:lang w:val="en-US"/>
-        </w:rPr>
-      </w:pPr>
-      <w:r>
-        <w:rPr>
-          <w:lang w:val="en-US"/>
-        </w:rPr>
-        <w:t>Intel PLCSF8 (U3E1)</w:t>
-      </w:r>
-    </w:p>
-    <w:p>
-      <w:pPr>
-        <w:pStyle w:val="Lijstalinea"/>
-        <w:numPr>
-          <w:ilvl w:val="1"/>
-          <w:numId w:val="4"/>
-        </w:numPr>
-      </w:pPr>
-      <w:proofErr w:type="spellStart"/>
-      <w:r>
-        <w:rPr>
-          <w:lang w:val="en-US"/>
-        </w:rPr>
-        <w:t>Grap</w:t>
-      </w:r>
-      <w:r>
-        <w:t>hics</w:t>
-      </w:r>
-      <w:proofErr w:type="spellEnd"/>
-    </w:p>
-    <w:p>
-      <w:pPr>
-        <w:pStyle w:val="Lijstalinea"/>
-        <w:numPr>
-          <w:ilvl w:val="2"/>
-          <w:numId w:val="4"/>
-        </w:numPr>
-      </w:pPr>
-      <w:proofErr w:type="spellStart"/>
-      <w:r>
-        <w:t>Generic</w:t>
-      </w:r>
-      <w:proofErr w:type="spellEnd"/>
-      <w:r>
-        <w:t xml:space="preserve"> </w:t>
-      </w:r>
-      <w:proofErr w:type="spellStart"/>
-      <w:r>
-        <w:t>PnP</w:t>
-      </w:r>
-      <w:proofErr w:type="spellEnd"/>
-      <w:r>
-        <w:t xml:space="preserve"> Monitor (1366x768@60Hz)</w:t>
-      </w:r>
-    </w:p>
-    <w:p>
-      <w:pPr>
-        <w:pStyle w:val="Lijstalinea"/>
-        <w:numPr>
-          <w:ilvl w:val="2"/>
-          <w:numId w:val="4"/>
-        </w:numPr>
-      </w:pPr>
-      <w:r>
-        <w:t>I</w:t>
-      </w:r>
-      <w:r>
-        <w:t>ntel HD Graphics 4000 (Toshiba)</w:t>
-      </w:r>
-    </w:p>
-    <w:p>
-      <w:pPr>
-        <w:pStyle w:val="Lijstalinea"/>
-        <w:numPr>
-          <w:ilvl w:val="1"/>
-          <w:numId w:val="4"/>
-        </w:numPr>
-      </w:pPr>
-      <w:r>
-        <w:t>Storage</w:t>
-      </w:r>
-    </w:p>
-    <w:p>
-      <w:pPr>
-        <w:pStyle w:val="Lijstalinea"/>
-        <w:numPr>
-          <w:ilvl w:val="2"/>
-          <w:numId w:val="4"/>
-        </w:numPr>
-        <w:rPr>
-          <w:lang w:val="en-US"/>
-        </w:rPr>
-      </w:pPr>
-      <w:r>
-        <w:rPr>
-          <w:lang w:val="en-US"/>
-        </w:rPr>
-        <w:t>465GB TOSHIBA MQ01ABD050 (SATA)</w:t>
-      </w:r>
-      <w:r>
-        <w:rPr>
-          <w:lang w:val="en-US"/>
-        </w:rPr>
-        <w:tab/>
-      </w:r>
-    </w:p>
-    <w:p>
-      <w:pPr>
-        <w:rPr>
-          <w:b/>
-        </w:rPr>
-      </w:pPr>
-      <w:r>
-        <w:rPr>
-          <w:b/>
-        </w:rPr>
-        <w:t>Software:</w:t>
+          <w:numId w:val="3"/>
+        </w:numPr>
+        <w:rPr>
+          <w:lang w:val="en-US"/>
+        </w:rPr>
+      </w:pPr>
+      <w:r>
+        <w:rPr>
+          <w:lang w:val="en-US"/>
+        </w:rPr>
+        <w:t>2013 (Santino/Tom)</w:t>
       </w:r>
     </w:p>
     <w:p>
@@ -913,10 +1105,7 @@
         </w:numPr>
       </w:pPr>
       <w:r>
-        <w:t>MS Word 2010</w:t>
-      </w:r>
-      <w:r>
-        <w:t xml:space="preserve"> - 2013</w:t>
+        <w:t>Visual Studio 2013</w:t>
       </w:r>
     </w:p>
     <w:p>
@@ -928,10 +1117,7 @@
         </w:numPr>
       </w:pPr>
       <w:r>
-        <w:t>MS Excel 2010</w:t>
-      </w:r>
-      <w:r>
-        <w:t xml:space="preserve"> - 2013</w:t>
+        <w:t>Skype</w:t>
       </w:r>
     </w:p>
     <w:p>
@@ -942,12 +1128,11 @@
           <w:numId w:val="3"/>
         </w:numPr>
       </w:pPr>
-      <w:r>
-        <w:t>MS Vi</w:t>
-      </w:r>
-      <w:r>
-        <w:t>sio 2013</w:t>
-      </w:r>
+      <w:proofErr w:type="spellStart"/>
+      <w:r>
+        <w:t>Github</w:t>
+      </w:r>
+      <w:proofErr w:type="spellEnd"/>
     </w:p>
     <w:p>
       <w:pPr>
@@ -958,44 +1143,6 @@
         </w:numPr>
       </w:pPr>
       <w:r>
-        <w:t>Visual Studio 2013</w:t>
-      </w:r>
-    </w:p>
-    <w:p>
-      <w:pPr>
-        <w:pStyle w:val="Lijstalinea"/>
-        <w:numPr>
-          <w:ilvl w:val="0"/>
-          <w:numId w:val="3"/>
-        </w:numPr>
-      </w:pPr>
-      <w:r>
-        <w:t>Skype</w:t>
-      </w:r>
-    </w:p>
-    <w:p>
-      <w:pPr>
-        <w:pStyle w:val="Lijstalinea"/>
-        <w:numPr>
-          <w:ilvl w:val="0"/>
-          <w:numId w:val="3"/>
-        </w:numPr>
-      </w:pPr>
-      <w:proofErr w:type="spellStart"/>
-      <w:r>
-        <w:t>Github</w:t>
-      </w:r>
-      <w:proofErr w:type="spellEnd"/>
-    </w:p>
-    <w:p>
-      <w:pPr>
-        <w:pStyle w:val="Lijstalinea"/>
-        <w:numPr>
-          <w:ilvl w:val="0"/>
-          <w:numId w:val="3"/>
-        </w:numPr>
-      </w:pPr>
-      <w:r>
         <w:t>Internet (Chrome</w:t>
       </w:r>
       <w:r>
@@ -1004,39 +1151,6 @@
       <w:r>
         <w:t>)</w:t>
       </w:r>
-    </w:p>
-    <w:p>
-      <w:pPr>
-        <w:pStyle w:val="Lijstalinea"/>
-        <w:numPr>
-          <w:ilvl w:val="0"/>
-          <w:numId w:val="3"/>
-        </w:numPr>
-      </w:pPr>
-      <w:r>
-        <w:t>Alles via Tor (IT-</w:t>
-      </w:r>
-      <w:proofErr w:type="spellStart"/>
-      <w:r>
-        <w:t>doesn’t</w:t>
-      </w:r>
-      <w:proofErr w:type="spellEnd"/>
-      <w:r>
-        <w:t xml:space="preserve"> </w:t>
-      </w:r>
-      <w:proofErr w:type="spellStart"/>
-      <w:r>
-        <w:t>workz</w:t>
-      </w:r>
-      <w:proofErr w:type="spellEnd"/>
-      <w:r>
-        <w:t xml:space="preserve">) </w:t>
-      </w:r>
-      <w:proofErr w:type="spellStart"/>
-      <w:r>
-        <w:t>network</w:t>
-      </w:r>
-      <w:proofErr w:type="spellEnd"/>
     </w:p>
     <w:sectPr>
       <w:pgSz w:w="11906" w:h="16838"/>
@@ -1292,7 +1406,7 @@
         <w:rFonts w:ascii="Symbol" w:hAnsi="Symbol" w:hint="default"/>
       </w:rPr>
     </w:lvl>
-    <w:lvl w:ilvl="1" w:tplc="04130003" w:tentative="1">
+    <w:lvl w:ilvl="1" w:tplc="04130003">
       <w:start w:val="1"/>
       <w:numFmt w:val="bullet"/>
       <w:lvlText w:val="o"/>

</xml_diff>